<commit_message>
Update Manual de usuario Ecibrary.docx
</commit_message>
<xml_diff>
--- a/Manual de usuario Ecibrary.docx
+++ b/Manual de usuario Ecibrary.docx
@@ -944,10 +944,18 @@
         </w:rPr>
         <w:t xml:space="preserve"> en “Consultar recursos” se mostrarán los recursos disponibles. Sin embargo, esta vista es meramente informativa ya que no podrá realizar ninguna otra acción aparte de ver.</w:t>
       </w:r>
-    </w:p>
-    <w:p>
-      <w:pPr>
-        <w:jc w:val="both"/>
+      <w:r>
+        <w:rPr>
+          <w:rFonts w:ascii="Arial" w:hAnsi="Arial" w:cs="Arial"/>
+          <w:sz w:val="24"/>
+          <w:szCs w:val="24"/>
+          <w:lang w:val="es-CO"/>
+        </w:rPr>
+        <w:t xml:space="preserve"> Se muestra a continuación:</w:t>
+      </w:r>
+    </w:p>
+    <w:p>
+      <w:pPr>
         <w:rPr>
           <w:rFonts w:ascii="Arial" w:hAnsi="Arial" w:cs="Arial"/>
           <w:b/>
@@ -964,6 +972,29 @@
           <w:szCs w:val="24"/>
           <w:lang w:val="es-CO"/>
         </w:rPr>
+        <w:br w:type="page"/>
+      </w:r>
+    </w:p>
+    <w:p>
+      <w:pPr>
+        <w:jc w:val="both"/>
+        <w:rPr>
+          <w:rFonts w:ascii="Arial" w:hAnsi="Arial" w:cs="Arial"/>
+          <w:b/>
+          <w:sz w:val="24"/>
+          <w:szCs w:val="24"/>
+          <w:lang w:val="es-CO"/>
+        </w:rPr>
+      </w:pPr>
+      <w:r>
+        <w:rPr>
+          <w:rFonts w:ascii="Arial" w:hAnsi="Arial" w:cs="Arial"/>
+          <w:b/>
+          <w:sz w:val="24"/>
+          <w:szCs w:val="24"/>
+          <w:lang w:val="es-CO"/>
+        </w:rPr>
+        <w:lastRenderedPageBreak/>
         <w:t>Vista consultar recursos (sin iniciar sesión):</w:t>
       </w:r>
     </w:p>
@@ -982,12 +1013,11 @@
         <w:rPr>
           <w:noProof/>
         </w:rPr>
-        <w:lastRenderedPageBreak/>
         <w:drawing>
-          <wp:inline distT="0" distB="0" distL="0" distR="0" wp14:anchorId="5C25E3AF" wp14:editId="391266B7">
-            <wp:extent cx="5943600" cy="2585085"/>
-            <wp:effectExtent l="0" t="0" r="0" b="5715"/>
-            <wp:docPr id="2" name="Picture 2"/>
+          <wp:inline distT="0" distB="0" distL="0" distR="0" wp14:anchorId="265564A0" wp14:editId="5A90272E">
+            <wp:extent cx="5943600" cy="2959735"/>
+            <wp:effectExtent l="0" t="0" r="0" b="0"/>
+            <wp:docPr id="4" name="Picture 4"/>
             <wp:cNvGraphicFramePr>
               <a:graphicFrameLocks xmlns:a="http://schemas.openxmlformats.org/drawingml/2006/main" noChangeAspect="1"/>
             </wp:cNvGraphicFramePr>
@@ -1007,7 +1037,7 @@
                   <pic:spPr>
                     <a:xfrm>
                       <a:off x="0" y="0"/>
-                      <a:ext cx="5943600" cy="2585085"/>
+                      <a:ext cx="5943600" cy="2959735"/>
                     </a:xfrm>
                     <a:prstGeom prst="rect">
                       <a:avLst/>
@@ -1037,19 +1067,43 @@
         <w:jc w:val="both"/>
         <w:rPr>
           <w:rFonts w:ascii="Arial" w:hAnsi="Arial" w:cs="Arial"/>
-          <w:sz w:val="24"/>
-          <w:szCs w:val="24"/>
-          <w:lang w:val="es-CO"/>
-        </w:rPr>
-      </w:pPr>
-      <w:r>
-        <w:rPr>
-          <w:rFonts w:ascii="Arial" w:hAnsi="Arial" w:cs="Arial"/>
-          <w:sz w:val="24"/>
-          <w:szCs w:val="24"/>
-          <w:lang w:val="es-CO"/>
-        </w:rPr>
-        <w:t xml:space="preserve">Al hacer </w:t>
+          <w:b/>
+          <w:sz w:val="24"/>
+          <w:szCs w:val="24"/>
+          <w:lang w:val="es-CO"/>
+        </w:rPr>
+      </w:pPr>
+    </w:p>
+    <w:p>
+      <w:pPr>
+        <w:jc w:val="both"/>
+        <w:rPr>
+          <w:rFonts w:ascii="Arial" w:hAnsi="Arial" w:cs="Arial"/>
+          <w:b/>
+          <w:sz w:val="24"/>
+          <w:szCs w:val="24"/>
+          <w:lang w:val="es-CO"/>
+        </w:rPr>
+      </w:pPr>
+    </w:p>
+    <w:p>
+      <w:pPr>
+        <w:jc w:val="both"/>
+        <w:rPr>
+          <w:rFonts w:ascii="Arial" w:hAnsi="Arial" w:cs="Arial"/>
+          <w:sz w:val="24"/>
+          <w:szCs w:val="24"/>
+          <w:lang w:val="es-CO"/>
+        </w:rPr>
+      </w:pPr>
+      <w:r>
+        <w:rPr>
+          <w:rFonts w:ascii="Arial" w:hAnsi="Arial" w:cs="Arial"/>
+          <w:sz w:val="24"/>
+          <w:szCs w:val="24"/>
+          <w:lang w:val="es-CO"/>
+        </w:rPr>
+        <w:t xml:space="preserve">Por otra parte, al hacer </w:t>
       </w:r>
       <w:proofErr w:type="spellStart"/>
       <w:r>
@@ -1069,17 +1123,17 @@
           <w:szCs w:val="24"/>
           <w:lang w:val="es-CO"/>
         </w:rPr>
-        <w:t xml:space="preserve"> en este ícono </w:t>
+        <w:t xml:space="preserve"> en </w:t>
       </w:r>
       <w:r>
         <w:rPr>
           <w:noProof/>
         </w:rPr>
         <w:drawing>
-          <wp:inline distT="0" distB="0" distL="0" distR="0" wp14:anchorId="4E8D808E" wp14:editId="606E0B62">
-            <wp:extent cx="409575" cy="352425"/>
+          <wp:inline distT="0" distB="0" distL="0" distR="0" wp14:anchorId="4FE601B0" wp14:editId="79BBFAAF">
+            <wp:extent cx="942975" cy="371475"/>
             <wp:effectExtent l="0" t="0" r="9525" b="9525"/>
-            <wp:docPr id="3" name="Picture 3"/>
+            <wp:docPr id="5" name="Picture 5"/>
             <wp:cNvGraphicFramePr>
               <a:graphicFrameLocks xmlns:a="http://schemas.openxmlformats.org/drawingml/2006/main" noChangeAspect="1"/>
             </wp:cNvGraphicFramePr>
@@ -1099,6 +1153,133 @@
                   <pic:spPr>
                     <a:xfrm>
                       <a:off x="0" y="0"/>
+                      <a:ext cx="942975" cy="371475"/>
+                    </a:xfrm>
+                    <a:prstGeom prst="rect">
+                      <a:avLst/>
+                    </a:prstGeom>
+                  </pic:spPr>
+                </pic:pic>
+              </a:graphicData>
+            </a:graphic>
+          </wp:inline>
+        </w:drawing>
+      </w:r>
+      <w:r>
+        <w:rPr>
+          <w:rFonts w:ascii="Arial" w:hAnsi="Arial" w:cs="Arial"/>
+          <w:sz w:val="24"/>
+          <w:szCs w:val="24"/>
+          <w:lang w:val="es-CO"/>
+        </w:rPr>
+        <w:t xml:space="preserve"> se redirigirá a otra vista, en donde se valida el inicio de sesión. </w:t>
+      </w:r>
+      <w:bookmarkStart w:id="0" w:name="_GoBack"/>
+      <w:bookmarkEnd w:id="0"/>
+    </w:p>
+    <w:p>
+      <w:pPr>
+        <w:jc w:val="both"/>
+        <w:rPr>
+          <w:rFonts w:ascii="Arial" w:hAnsi="Arial" w:cs="Arial"/>
+          <w:b/>
+          <w:sz w:val="24"/>
+          <w:szCs w:val="24"/>
+          <w:lang w:val="es-CO"/>
+        </w:rPr>
+      </w:pPr>
+    </w:p>
+    <w:p>
+      <w:pPr>
+        <w:jc w:val="both"/>
+        <w:rPr>
+          <w:rFonts w:ascii="Arial" w:hAnsi="Arial" w:cs="Arial"/>
+          <w:b/>
+          <w:sz w:val="24"/>
+          <w:szCs w:val="24"/>
+          <w:lang w:val="es-CO"/>
+        </w:rPr>
+      </w:pPr>
+    </w:p>
+    <w:p>
+      <w:pPr>
+        <w:jc w:val="both"/>
+        <w:rPr>
+          <w:rFonts w:ascii="Arial" w:hAnsi="Arial" w:cs="Arial"/>
+          <w:b/>
+          <w:sz w:val="24"/>
+          <w:szCs w:val="24"/>
+          <w:lang w:val="es-CO"/>
+        </w:rPr>
+      </w:pPr>
+    </w:p>
+    <w:p>
+      <w:pPr>
+        <w:jc w:val="both"/>
+        <w:rPr>
+          <w:rFonts w:ascii="Arial" w:hAnsi="Arial" w:cs="Arial"/>
+          <w:sz w:val="24"/>
+          <w:szCs w:val="24"/>
+          <w:lang w:val="es-CO"/>
+        </w:rPr>
+      </w:pPr>
+      <w:r>
+        <w:rPr>
+          <w:rFonts w:ascii="Arial" w:hAnsi="Arial" w:cs="Arial"/>
+          <w:sz w:val="24"/>
+          <w:szCs w:val="24"/>
+          <w:lang w:val="es-CO"/>
+        </w:rPr>
+        <w:t xml:space="preserve">Al hacer </w:t>
+      </w:r>
+      <w:proofErr w:type="spellStart"/>
+      <w:r>
+        <w:rPr>
+          <w:rFonts w:ascii="Arial" w:hAnsi="Arial" w:cs="Arial"/>
+          <w:sz w:val="24"/>
+          <w:szCs w:val="24"/>
+          <w:lang w:val="es-CO"/>
+        </w:rPr>
+        <w:t>click</w:t>
+      </w:r>
+      <w:proofErr w:type="spellEnd"/>
+      <w:r>
+        <w:rPr>
+          <w:rFonts w:ascii="Arial" w:hAnsi="Arial" w:cs="Arial"/>
+          <w:sz w:val="24"/>
+          <w:szCs w:val="24"/>
+          <w:lang w:val="es-CO"/>
+        </w:rPr>
+        <w:t xml:space="preserve"> en este ícono </w:t>
+      </w:r>
+      <w:r>
+        <w:rPr>
+          <w:noProof/>
+        </w:rPr>
+        <w:drawing>
+          <wp:inline distT="0" distB="0" distL="0" distR="0" wp14:anchorId="4E8D808E" wp14:editId="606E0B62">
+            <wp:extent cx="409575" cy="352425"/>
+            <wp:effectExtent l="0" t="0" r="9525" b="9525"/>
+            <wp:docPr id="3" name="Picture 3"/>
+            <wp:cNvGraphicFramePr>
+              <a:graphicFrameLocks xmlns:a="http://schemas.openxmlformats.org/drawingml/2006/main" noChangeAspect="1"/>
+            </wp:cNvGraphicFramePr>
+            <a:graphic xmlns:a="http://schemas.openxmlformats.org/drawingml/2006/main">
+              <a:graphicData uri="http://schemas.openxmlformats.org/drawingml/2006/picture">
+                <pic:pic xmlns:pic="http://schemas.openxmlformats.org/drawingml/2006/picture">
+                  <pic:nvPicPr>
+                    <pic:cNvPr id="1" name=""/>
+                    <pic:cNvPicPr/>
+                  </pic:nvPicPr>
+                  <pic:blipFill>
+                    <a:blip r:embed="rId8"/>
+                    <a:stretch>
+                      <a:fillRect/>
+                    </a:stretch>
+                  </pic:blipFill>
+                  <pic:spPr>
+                    <a:xfrm>
+                      <a:off x="0" y="0"/>
                       <a:ext cx="409575" cy="352425"/>
                     </a:xfrm>
                     <a:prstGeom prst="rect">
@@ -1151,8 +1332,6 @@
           <w:lang w:val="es-CO"/>
         </w:rPr>
       </w:pPr>
-      <w:bookmarkStart w:id="0" w:name="_GoBack"/>
-      <w:bookmarkEnd w:id="0"/>
       <w:r>
         <w:rPr>
           <w:rFonts w:ascii="Arial" w:hAnsi="Arial" w:cs="Arial"/>

</xml_diff>